<commit_message>
zondag 13 sept 2020 13:26
</commit_message>
<xml_diff>
--- a/Ontwerp/Sprints/Sprint 034.docx
+++ b/Ontwerp/Sprints/Sprint 034.docx
@@ -119,13 +119,7 @@
         <w:rPr>
           <w:lang w:val="nl-NL"/>
         </w:rPr>
-        <w:t>Ik heb een nieuwe grens getrokken, min 600, dan stop ik definitief met beleggen voor dit jaar. Tot die tijd alleen nog veilige en kleine posities tot ik weer wat uit de min ben.</w:t>
-      </w:r>
-      <w:r>
-        <w:rPr>
-          <w:lang w:val="nl-NL"/>
-        </w:rPr>
-        <w:t xml:space="preserve"> Doel is toch nog steeds tot een beleggingsstrategie te komen die tot (veilige) winst leidt.</w:t>
+        <w:t>Ik heb een nieuwe grens getrokken, min 600, dan stop ik definitief met beleggen voor dit jaar. Tot die tijd alleen nog veilige en kleine posities tot ik weer wat uit de min ben. Doel is toch nog steeds tot een beleggingsstrategie te komen die tot (veilige) winst leidt.</w:t>
       </w:r>
     </w:p>
     <w:p>
@@ -737,8 +731,6 @@
           <w:lang w:val="nl-NL"/>
         </w:rPr>
       </w:pPr>
-      <w:bookmarkStart w:id="0" w:name="_GoBack"/>
-      <w:bookmarkEnd w:id="0"/>
     </w:p>
     <w:p>
       <w:pPr>
@@ -1467,6 +1459,1020 @@
         </w:rPr>
       </w:pPr>
     </w:p>
+    <w:p>
+      <w:pPr>
+        <w:rPr>
+          <w:lang w:val="nl-NL"/>
+        </w:rPr>
+      </w:pPr>
+    </w:p>
+    <w:p>
+      <w:pPr>
+        <w:rPr>
+          <w:lang w:val="nl-NL"/>
+        </w:rPr>
+      </w:pPr>
+      <w:r>
+        <w:rPr>
+          <w:lang w:val="nl-NL"/>
+        </w:rPr>
+        <w:br w:type="page"/>
+      </w:r>
+    </w:p>
+    <w:p>
+      <w:pPr>
+        <w:rPr>
+          <w:lang w:val="nl-NL"/>
+        </w:rPr>
+      </w:pPr>
+    </w:p>
+    <w:p>
+      <w:pPr>
+        <w:pStyle w:val="Heading3"/>
+        <w:rPr>
+          <w:lang w:val="nl-NL"/>
+        </w:rPr>
+      </w:pPr>
+      <w:r>
+        <w:rPr>
+          <w:lang w:val="nl-NL"/>
+        </w:rPr>
+        <w:t>Overwegingen voor het beleggen</w:t>
+      </w:r>
+    </w:p>
+    <w:p>
+      <w:pPr>
+        <w:rPr>
+          <w:lang w:val="nl-NL"/>
+        </w:rPr>
+      </w:pPr>
+    </w:p>
+    <w:p>
+      <w:pPr>
+        <w:rPr>
+          <w:lang w:val="nl-NL"/>
+        </w:rPr>
+      </w:pPr>
+      <w:r>
+        <w:rPr>
+          <w:lang w:val="nl-NL"/>
+        </w:rPr>
+        <w:t>Onderstaand verhaal is afkomstig uit mijn dagboek. Het geeft weer hoe ik in het beleggen sta en wat ik nu eigenlijk met dit pakketje wil.</w:t>
+      </w:r>
+    </w:p>
+    <w:p>
+      <w:pPr>
+        <w:rPr>
+          <w:lang w:val="nl-NL"/>
+        </w:rPr>
+      </w:pPr>
+    </w:p>
+    <w:p>
+      <w:pPr>
+        <w:pStyle w:val="Heading3"/>
+        <w:rPr>
+          <w:lang w:val="nl-NL"/>
+        </w:rPr>
+      </w:pPr>
+      <w:r>
+        <w:rPr>
+          <w:lang w:val="nl-NL"/>
+        </w:rPr>
+        <w:t>Belangrijkste conclusies:</w:t>
+      </w:r>
+    </w:p>
+    <w:p>
+      <w:pPr>
+        <w:rPr>
+          <w:lang w:val="nl-NL"/>
+        </w:rPr>
+      </w:pPr>
+    </w:p>
+    <w:p>
+      <w:pPr>
+        <w:pStyle w:val="ListParagraph"/>
+        <w:numPr>
+          <w:ilvl w:val="0"/>
+          <w:numId w:val="1"/>
+        </w:numPr>
+        <w:rPr>
+          <w:lang w:val="nl-NL"/>
+        </w:rPr>
+      </w:pPr>
+      <w:r>
+        <w:rPr>
+          <w:lang w:val="nl-NL"/>
+        </w:rPr>
+        <w:t xml:space="preserve">Risico beperking. </w:t>
+      </w:r>
+      <w:r>
+        <w:rPr>
+          <w:lang w:val="nl-NL"/>
+        </w:rPr>
+        <w:br/>
+      </w:r>
+      <w:r>
+        <w:rPr>
+          <w:lang w:val="nl-NL"/>
+        </w:rPr>
+        <w:t xml:space="preserve">Alleen instrumenten </w:t>
+      </w:r>
+      <w:r>
+        <w:rPr>
+          <w:lang w:val="nl-NL"/>
+        </w:rPr>
+        <w:t xml:space="preserve">en strategieën </w:t>
+      </w:r>
+      <w:r>
+        <w:rPr>
+          <w:lang w:val="nl-NL"/>
+        </w:rPr>
+        <w:t>gebruiken waarvan het risico binnen de perken blijft en waarop ik een stoploss order in kan leggen</w:t>
+      </w:r>
+      <w:r>
+        <w:rPr>
+          <w:lang w:val="nl-NL"/>
+        </w:rPr>
+        <w:t>. Maximaal verlies beperkt houden en onder controle hebben, Bijvoorbeeld alleen gedekt schrijven, opties kopen met lage optieprijs (dus alleen voor aandelen met een prijs onder de twintig euro en/of ver out of the money opties of opties met korte looptijd) zodat ik bij een gekochte optie het verlies beperkt houd, enzovoorts. Bij deGiro kan ik geen stoploss order inleggen op een optie dus moet ik daar niet in opties handelen.</w:t>
+      </w:r>
+    </w:p>
+    <w:p>
+      <w:pPr>
+        <w:ind w:left="720"/>
+        <w:rPr>
+          <w:lang w:val="nl-NL"/>
+        </w:rPr>
+      </w:pPr>
+      <w:r>
+        <w:rPr>
+          <w:lang w:val="nl-NL"/>
+        </w:rPr>
+        <w:t>NB Bij Binck is het mogelijk om geavanceerde orders op opties in te leggen. De transactiekosten zijn nog binnen de perken. Nadeel van Binck is de hoge kosten van aandelentransacties.</w:t>
+      </w:r>
+      <w:r>
+        <w:rPr>
+          <w:lang w:val="nl-NL"/>
+        </w:rPr>
+        <w:br/>
+      </w:r>
+    </w:p>
+    <w:tbl>
+      <w:tblPr>
+        <w:tblStyle w:val="TableGrid"/>
+        <w:tblW w:w="0" w:type="auto"/>
+        <w:tblInd w:w="720" w:type="dxa"/>
+        <w:tblLook w:val="04A0" w:firstRow="1" w:lastRow="0" w:firstColumn="1" w:lastColumn="0" w:noHBand="0" w:noVBand="1"/>
+      </w:tblPr>
+      <w:tblGrid>
+        <w:gridCol w:w="2915"/>
+        <w:gridCol w:w="3048"/>
+        <w:gridCol w:w="2947"/>
+      </w:tblGrid>
+      <w:tr>
+        <w:tc>
+          <w:tcPr>
+            <w:tcW w:w="3210" w:type="dxa"/>
+          </w:tcPr>
+          <w:p>
+            <w:pPr>
+              <w:rPr>
+                <w:lang w:val="nl-NL"/>
+              </w:rPr>
+            </w:pPr>
+          </w:p>
+        </w:tc>
+        <w:tc>
+          <w:tcPr>
+            <w:tcW w:w="3210" w:type="dxa"/>
+          </w:tcPr>
+          <w:p>
+            <w:pPr>
+              <w:rPr>
+                <w:lang w:val="nl-NL"/>
+              </w:rPr>
+            </w:pPr>
+            <w:r>
+              <w:rPr>
+                <w:lang w:val="nl-NL"/>
+              </w:rPr>
+              <w:t>Aandelen</w:t>
+            </w:r>
+          </w:p>
+        </w:tc>
+        <w:tc>
+          <w:tcPr>
+            <w:tcW w:w="3210" w:type="dxa"/>
+          </w:tcPr>
+          <w:p>
+            <w:pPr>
+              <w:rPr>
+                <w:lang w:val="nl-NL"/>
+              </w:rPr>
+            </w:pPr>
+            <w:r>
+              <w:rPr>
+                <w:lang w:val="nl-NL"/>
+              </w:rPr>
+              <w:t>Opties</w:t>
+            </w:r>
+          </w:p>
+        </w:tc>
+      </w:tr>
+      <w:tr>
+        <w:tc>
+          <w:tcPr>
+            <w:tcW w:w="3210" w:type="dxa"/>
+          </w:tcPr>
+          <w:p>
+            <w:pPr>
+              <w:rPr>
+                <w:lang w:val="nl-NL"/>
+              </w:rPr>
+            </w:pPr>
+            <w:r>
+              <w:rPr>
+                <w:lang w:val="nl-NL"/>
+              </w:rPr>
+              <w:t>Binck</w:t>
+            </w:r>
+          </w:p>
+        </w:tc>
+        <w:tc>
+          <w:tcPr>
+            <w:tcW w:w="3210" w:type="dxa"/>
+          </w:tcPr>
+          <w:p>
+            <w:pPr>
+              <w:rPr>
+                <w:lang w:val="nl-NL"/>
+              </w:rPr>
+            </w:pPr>
+            <w:r>
+              <w:rPr>
+                <w:lang w:val="nl-NL"/>
+              </w:rPr>
+              <w:t>1 euro + 0,15%</w:t>
+            </w:r>
+            <w:r>
+              <w:rPr>
+                <w:lang w:val="nl-NL"/>
+              </w:rPr>
+              <w:t xml:space="preserve"> transactiewaarde</w:t>
+            </w:r>
+            <w:r>
+              <w:rPr>
+                <w:lang w:val="nl-NL"/>
+              </w:rPr>
+              <w:t>, minimaal 8 euro</w:t>
+            </w:r>
+          </w:p>
+        </w:tc>
+        <w:tc>
+          <w:tcPr>
+            <w:tcW w:w="3210" w:type="dxa"/>
+          </w:tcPr>
+          <w:p>
+            <w:pPr>
+              <w:rPr>
+                <w:lang w:val="nl-NL"/>
+              </w:rPr>
+            </w:pPr>
+            <w:r>
+              <w:rPr>
+                <w:lang w:val="nl-NL"/>
+              </w:rPr>
+              <w:t>2,</w:t>
+            </w:r>
+            <w:r>
+              <w:rPr>
+                <w:lang w:val="nl-NL"/>
+              </w:rPr>
+              <w:t>90</w:t>
+            </w:r>
+            <w:r>
+              <w:rPr>
+                <w:lang w:val="nl-NL"/>
+              </w:rPr>
+              <w:t xml:space="preserve"> per contract</w:t>
+            </w:r>
+          </w:p>
+        </w:tc>
+      </w:tr>
+      <w:tr>
+        <w:tc>
+          <w:tcPr>
+            <w:tcW w:w="3210" w:type="dxa"/>
+          </w:tcPr>
+          <w:p>
+            <w:pPr>
+              <w:rPr>
+                <w:lang w:val="nl-NL"/>
+              </w:rPr>
+            </w:pPr>
+            <w:r>
+              <w:rPr>
+                <w:lang w:val="nl-NL"/>
+              </w:rPr>
+              <w:t>Lynx</w:t>
+            </w:r>
+          </w:p>
+        </w:tc>
+        <w:tc>
+          <w:tcPr>
+            <w:tcW w:w="3210" w:type="dxa"/>
+          </w:tcPr>
+          <w:p>
+            <w:pPr>
+              <w:rPr>
+                <w:lang w:val="nl-NL"/>
+              </w:rPr>
+            </w:pPr>
+            <w:r>
+              <w:rPr>
+                <w:lang w:val="nl-NL"/>
+              </w:rPr>
+              <w:t>0,06% van transactiewaarde</w:t>
+            </w:r>
+          </w:p>
+        </w:tc>
+        <w:tc>
+          <w:tcPr>
+            <w:tcW w:w="3210" w:type="dxa"/>
+          </w:tcPr>
+          <w:p>
+            <w:pPr>
+              <w:rPr>
+                <w:lang w:val="nl-NL"/>
+              </w:rPr>
+            </w:pPr>
+            <w:r>
+              <w:rPr>
+                <w:lang w:val="nl-NL"/>
+              </w:rPr>
+              <w:t>0,79 per contract</w:t>
+            </w:r>
+          </w:p>
+        </w:tc>
+      </w:tr>
+    </w:tbl>
+    <w:p>
+      <w:pPr>
+        <w:ind w:left="720"/>
+        <w:rPr>
+          <w:lang w:val="nl-NL"/>
+        </w:rPr>
+      </w:pPr>
+      <w:r>
+        <w:rPr>
+          <w:lang w:val="nl-NL"/>
+        </w:rPr>
+        <w:br/>
+        <w:t xml:space="preserve">Binck voorbeelden: </w:t>
+      </w:r>
+    </w:p>
+    <w:p>
+      <w:pPr>
+        <w:ind w:left="720"/>
+        <w:rPr>
+          <w:lang w:val="nl-NL"/>
+        </w:rPr>
+      </w:pPr>
+      <w:r>
+        <w:rPr>
+          <w:lang w:val="nl-NL"/>
+        </w:rPr>
+        <w:t>Verkoop 132 ING op euro 9.60, effectieve waarde 1267,20, commissie 10 euro</w:t>
+      </w:r>
+    </w:p>
+    <w:p>
+      <w:pPr>
+        <w:ind w:left="720"/>
+        <w:rPr>
+          <w:lang w:val="nl-NL"/>
+        </w:rPr>
+      </w:pPr>
+      <w:r>
+        <w:rPr>
+          <w:lang w:val="nl-NL"/>
+        </w:rPr>
+        <w:t>132 * 9.60 is 1267.20 euro</w:t>
+      </w:r>
+    </w:p>
+    <w:p>
+      <w:pPr>
+        <w:ind w:left="720"/>
+        <w:rPr>
+          <w:lang w:val="nl-NL"/>
+        </w:rPr>
+      </w:pPr>
+      <w:r>
+        <w:rPr>
+          <w:lang w:val="nl-NL"/>
+        </w:rPr>
+        <w:t>0,15% van 1267 is 1,90, plus 1 euro is 10 eur</w:t>
+      </w:r>
+      <w:r>
+        <w:rPr>
+          <w:lang w:val="nl-NL"/>
+        </w:rPr>
+        <w:t>o.</w:t>
+      </w:r>
+    </w:p>
+    <w:p>
+      <w:pPr>
+        <w:ind w:left="720"/>
+        <w:rPr>
+          <w:lang w:val="nl-NL"/>
+        </w:rPr>
+      </w:pPr>
+      <w:r>
+        <w:rPr>
+          <w:lang w:val="nl-NL"/>
+        </w:rPr>
+        <w:t>Openingsverkoop4 KPN C juni 2020, 2,80 op 0.20</w:t>
+      </w:r>
+    </w:p>
+    <w:p>
+      <w:pPr>
+        <w:ind w:left="720"/>
+        <w:rPr>
+          <w:lang w:val="nl-NL"/>
+        </w:rPr>
+      </w:pPr>
+      <w:r>
+        <w:rPr>
+          <w:lang w:val="nl-NL"/>
+        </w:rPr>
+        <w:t>Effectieve waarde euro 80</w:t>
+      </w:r>
+    </w:p>
+    <w:p>
+      <w:pPr>
+        <w:ind w:left="720"/>
+        <w:rPr>
+          <w:lang w:val="nl-NL"/>
+        </w:rPr>
+      </w:pPr>
+      <w:r>
+        <w:rPr>
+          <w:lang w:val="nl-NL"/>
+        </w:rPr>
+        <w:t>Commissie 4 * 2.90 = 11.60 euro.</w:t>
+      </w:r>
+    </w:p>
+    <w:p>
+      <w:pPr>
+        <w:ind w:left="720"/>
+        <w:rPr>
+          <w:lang w:val="nl-NL"/>
+        </w:rPr>
+      </w:pPr>
+      <w:r>
+        <w:rPr>
+          <w:lang w:val="nl-NL"/>
+        </w:rPr>
+        <w:t>Is allemaal te overzien, anders liever naar een ander broker (L</w:t>
+      </w:r>
+      <w:r>
+        <w:rPr>
+          <w:lang w:val="nl-NL"/>
+        </w:rPr>
+        <w:t>ynx</w:t>
+      </w:r>
+      <w:r>
+        <w:rPr>
+          <w:lang w:val="nl-NL"/>
+        </w:rPr>
+        <w:t>).</w:t>
+      </w:r>
+      <w:r>
+        <w:rPr>
+          <w:lang w:val="nl-NL"/>
+        </w:rPr>
+        <w:t xml:space="preserve"> Lynx eist echter een absurd hoog liquide eigen vermogen van 100000 euro. Dat heb ik niet. Weg met Lynx!</w:t>
+      </w:r>
+    </w:p>
+    <w:p>
+      <w:pPr>
+        <w:ind w:left="720"/>
+        <w:rPr>
+          <w:strike/>
+          <w:lang w:val="nl-NL"/>
+        </w:rPr>
+      </w:pPr>
+      <w:r>
+        <w:rPr>
+          <w:strike/>
+          <w:lang w:val="nl-NL"/>
+        </w:rPr>
+        <w:t>Ik ga wel verder met online brokers die een normale hoeveelheid liquiditeit vereisen.</w:t>
+      </w:r>
+    </w:p>
+    <w:p>
+      <w:pPr>
+        <w:ind w:left="720"/>
+        <w:rPr>
+          <w:lang w:val="nl-NL"/>
+        </w:rPr>
+      </w:pPr>
+      <w:r>
+        <w:rPr>
+          <w:lang w:val="nl-NL"/>
+        </w:rPr>
+        <w:t>Ik heb</w:t>
+      </w:r>
+      <w:r>
+        <w:rPr>
+          <w:lang w:val="nl-NL"/>
+        </w:rPr>
+        <w:t xml:space="preserve"> ingevuld dat ik over een liquiditeit beschik van meer dan 100000 euro. Ze vallen maar dood. Als ze het willen controleren val ik door de mand maar ik heb echt geen zin om het te gaan bewijzen. Als ze om nog meer bewijzen vragen van liquiditeit werk ik daar niet aan mee.</w:t>
+      </w:r>
+    </w:p>
+    <w:p>
+      <w:pPr>
+        <w:ind w:left="720"/>
+        <w:rPr>
+          <w:lang w:val="nl-NL"/>
+        </w:rPr>
+      </w:pPr>
+      <w:r>
+        <w:rPr>
+          <w:lang w:val="nl-NL"/>
+        </w:rPr>
+        <w:t xml:space="preserve">Wat ik bijzonder laakbaar vind is dat ze eerst om allerlei registratiegegevens vragen, geboortedatum, woonadres, jaarsalaris, enzovoorts, je noemt het maar en dán pas over je liquide </w:t>
+      </w:r>
+      <w:r>
+        <w:rPr>
+          <w:lang w:val="nl-NL"/>
+        </w:rPr>
+        <w:lastRenderedPageBreak/>
+        <w:t>vermogen beginnen. Terwijl ze op de pagina van hun site deze idiote voorwaarde nergens vermelden. Waarom doen ze dat?</w:t>
+      </w:r>
+    </w:p>
+    <w:p>
+      <w:pPr>
+        <w:ind w:left="720"/>
+        <w:rPr>
+          <w:lang w:val="nl-NL"/>
+        </w:rPr>
+      </w:pPr>
+      <w:r>
+        <w:rPr>
+          <w:lang w:val="nl-NL"/>
+        </w:rPr>
+        <w:t>Ik geef ze geen inzicht in mijn liquide vermogen. Waarom zou ik??</w:t>
+      </w:r>
+    </w:p>
+    <w:p>
+      <w:pPr>
+        <w:ind w:left="720"/>
+        <w:rPr>
+          <w:lang w:val="nl-NL"/>
+        </w:rPr>
+      </w:pPr>
+      <w:r>
+        <w:rPr>
+          <w:lang w:val="nl-NL"/>
+        </w:rPr>
+        <w:t xml:space="preserve">Vind dat ze deze voorwaarde niet vermelen op </w:t>
+      </w:r>
+      <w:bookmarkStart w:id="0" w:name="_GoBack"/>
+      <w:bookmarkEnd w:id="0"/>
+    </w:p>
+    <w:p>
+      <w:pPr>
+        <w:ind w:left="720"/>
+        <w:rPr>
+          <w:lang w:val="nl-NL"/>
+        </w:rPr>
+      </w:pPr>
+    </w:p>
+    <w:p>
+      <w:pPr>
+        <w:ind w:left="720"/>
+        <w:rPr>
+          <w:lang w:val="nl-NL"/>
+        </w:rPr>
+      </w:pPr>
+      <w:r>
+        <w:rPr>
+          <w:lang w:val="nl-NL"/>
+        </w:rPr>
+        <w:br/>
+      </w:r>
+    </w:p>
+    <w:p>
+      <w:pPr>
+        <w:pStyle w:val="ListParagraph"/>
+        <w:numPr>
+          <w:ilvl w:val="0"/>
+          <w:numId w:val="1"/>
+        </w:numPr>
+        <w:rPr>
+          <w:lang w:val="nl-NL"/>
+        </w:rPr>
+      </w:pPr>
+      <w:r>
+        <w:rPr>
+          <w:lang w:val="nl-NL"/>
+        </w:rPr>
+        <w:t>Statistische onderbouwing</w:t>
+      </w:r>
+      <w:r>
+        <w:rPr>
+          <w:lang w:val="nl-NL"/>
+        </w:rPr>
+        <w:br/>
+      </w:r>
+      <w:r>
+        <w:rPr>
+          <w:lang w:val="nl-NL"/>
+        </w:rPr>
+        <w:t>Pakketje moet statistisch kunnen onderbouwen dat bij het handelen op basis van een patroon, signaal en bijbehorende handelsbeslissingen hoe de winstverwachting is, de verliesverwachting, de kans op winst en de kans op verlies. En mogelijk de periode tot het volgende signaal.</w:t>
+      </w:r>
+      <w:r>
+        <w:rPr>
+          <w:lang w:val="nl-NL"/>
+        </w:rPr>
+        <w:br/>
+      </w:r>
+      <w:r>
+        <w:rPr>
+          <w:lang w:val="nl-NL"/>
+        </w:rPr>
+        <w:t xml:space="preserve"> </w:t>
+      </w:r>
+    </w:p>
+    <w:p>
+      <w:pPr>
+        <w:pStyle w:val="ListParagraph"/>
+        <w:numPr>
+          <w:ilvl w:val="0"/>
+          <w:numId w:val="1"/>
+        </w:numPr>
+        <w:rPr>
+          <w:lang w:val="nl-NL"/>
+        </w:rPr>
+      </w:pPr>
+      <w:r>
+        <w:rPr>
+          <w:lang w:val="nl-NL"/>
+        </w:rPr>
+        <w:t>Optiestrategieën</w:t>
+      </w:r>
+      <w:r>
+        <w:rPr>
+          <w:lang w:val="nl-NL"/>
+        </w:rPr>
+        <w:br/>
+      </w:r>
+      <w:r>
+        <w:rPr>
+          <w:lang w:val="nl-NL"/>
+        </w:rPr>
+        <w:t>Pakketje zou idealiter ook de portefeuille moeten kunnen opslaan en ook opties kunnen bevatten. Bij opties is nog het probleem dat het in het algemeen niet mogelijk is om historische optieprijzen te achterhalen</w:t>
+      </w:r>
+      <w:r>
+        <w:rPr>
+          <w:lang w:val="nl-NL"/>
+        </w:rPr>
+        <w:t xml:space="preserve"> en is retro beleggen daardoor niet </w:t>
+      </w:r>
+      <w:r>
+        <w:rPr>
+          <w:lang w:val="nl-NL"/>
+        </w:rPr>
+        <w:t>(</w:t>
+      </w:r>
+      <w:r>
+        <w:rPr>
+          <w:lang w:val="nl-NL"/>
+        </w:rPr>
+        <w:t>goed</w:t>
+      </w:r>
+      <w:r>
+        <w:rPr>
+          <w:lang w:val="nl-NL"/>
+        </w:rPr>
+        <w:t>)</w:t>
+      </w:r>
+      <w:r>
+        <w:rPr>
+          <w:lang w:val="nl-NL"/>
+        </w:rPr>
+        <w:t xml:space="preserve"> mogelijk</w:t>
+      </w:r>
+      <w:r>
+        <w:rPr>
+          <w:lang w:val="nl-NL"/>
+        </w:rPr>
+        <w:t xml:space="preserve">. </w:t>
+      </w:r>
+      <w:r>
+        <w:rPr>
+          <w:lang w:val="nl-NL"/>
+        </w:rPr>
+        <w:t>Er kan naar een pragmatische oplossing worden gezocht voor retrobeleggen. Het is wel mogelijk de optieprijzen bij een actuele portefeuille te actualiseren (dwz de laatste koers op de dag van gebruik).</w:t>
+      </w:r>
+      <w:r>
+        <w:rPr>
+          <w:lang w:val="nl-NL"/>
+        </w:rPr>
+        <w:br/>
+      </w:r>
+    </w:p>
+    <w:tbl>
+      <w:tblPr>
+        <w:tblStyle w:val="TableGrid"/>
+        <w:tblW w:w="0" w:type="auto"/>
+        <w:tblLook w:val="04A0" w:firstRow="1" w:lastRow="0" w:firstColumn="1" w:lastColumn="0" w:noHBand="0" w:noVBand="1"/>
+      </w:tblPr>
+      <w:tblGrid>
+        <w:gridCol w:w="9630"/>
+      </w:tblGrid>
+      <w:tr>
+        <w:tc>
+          <w:tcPr>
+            <w:tcW w:w="9630" w:type="dxa"/>
+          </w:tcPr>
+          <w:p>
+            <w:pPr>
+              <w:pStyle w:val="Heading3"/>
+              <w:keepNext w:val="0"/>
+              <w:keepLines w:val="0"/>
+              <w:rPr>
+                <w:lang w:val="nl-NL"/>
+              </w:rPr>
+            </w:pPr>
+            <w:r>
+              <w:rPr>
+                <w:lang w:val="nl-NL"/>
+              </w:rPr>
+              <w:t>Vrijdag 11 sept 2020</w:t>
+            </w:r>
+          </w:p>
+          <w:p>
+            <w:pPr>
+              <w:pStyle w:val="BasistekstOrdina"/>
+            </w:pPr>
+          </w:p>
+          <w:p>
+            <w:pPr>
+              <w:pStyle w:val="BasistekstOrdina"/>
+            </w:pPr>
+            <w:r>
+              <w:t>Gister mijzelf bevrijd uit de laatste optiepositie Adyen, ik ben in totaal op min 658 euro beland met beleggen</w:t>
+            </w:r>
+            <w:r>
+              <w:t xml:space="preserve"> na ongeveer 1 jaar beleggen in deze portefeuille</w:t>
+            </w:r>
+            <w:r>
+              <w:t>. En hou mij dus aan de afspraak met mijzelf dat het hier stopt. Voor de rest van het jaar geen risico’s meer die ik niet kan beheersen en alleen de bekende standaardpatronen waarbij een fonds al een tijdje stijgt meedoen. Opties alleen gedekt schrijven met een uitoefenprijs boven de huidige koers. Opties alleen bij “goedkope” fondsen zoals ING of wat dan ook, onder de 20 euro. Ik ga kijken op Binck of ik daar wél een stoploss kan zetten op een optiepositie.</w:t>
+            </w:r>
+          </w:p>
+          <w:p>
+            <w:pPr>
+              <w:pStyle w:val="BasistekstOrdina"/>
+            </w:pPr>
+          </w:p>
+          <w:p>
+            <w:pPr>
+              <w:pStyle w:val="BasistekstOrdina"/>
+            </w:pPr>
+            <w:r>
+              <w:t>Het kostte moeite om mijzelf niet te laten verleiden om te gaan gokken en nu die put nog terug te kopen van Adyen. In totaal meer dan 150 euro op verloren en dat komt ook omdat ik was gaan gokken door mijn optiepositie te verdubbelen nadat ik verlies opliep. Ik ben er wel trots op dat ik bij het doorbreken van 1355 euro de hele positie heb opgedoekt en mij aan mijn afspraak met mezelf heb gehouden: bij meer dan 600 euro verlies eruit stappen en wegblijven. Ik wil eerst meer statistische gegevens van bepaalde patronen verzamelen alvorens ik weer wat groter instap. Daarbij is dan een absolute voorwaarde dat ik vooraf mijn stoploss kan bepalen en mijn risico heb bepaald en daarmee ook mijn exit strategie die ik dan vervolgens ook vasthoud (en niet nog eens later het verlies goed willen maken en dan maar wat doen).</w:t>
+            </w:r>
+          </w:p>
+          <w:p>
+            <w:pPr>
+              <w:pStyle w:val="BasistekstOrdina"/>
+            </w:pPr>
+          </w:p>
+          <w:p>
+            <w:pPr>
+              <w:pStyle w:val="BasistekstOrdina"/>
+            </w:pPr>
+            <w:r>
+              <w:t>11:42</w:t>
+            </w:r>
+          </w:p>
+          <w:p>
+            <w:pPr>
+              <w:pStyle w:val="BasistekstOrdina"/>
+            </w:pPr>
+            <w:r>
+              <w:t>Ik had gelijk: Adyen staat nu op 1370 bij een heel lichte stijging van de AEX die zelf maar een pusje heeft van 0,07%. Adyen is daarmee 0,4 procent gestegen en dat op een vrijdag.</w:t>
+            </w:r>
+          </w:p>
+          <w:p>
+            <w:pPr>
+              <w:pStyle w:val="BasistekstOrdina"/>
+            </w:pPr>
+          </w:p>
+          <w:p>
+            <w:pPr>
+              <w:pStyle w:val="BasistekstOrdina"/>
+            </w:pPr>
+            <w:r>
+              <w:rPr>
+                <w:noProof/>
+              </w:rPr>
+              <w:lastRenderedPageBreak/>
+              <w:drawing>
+                <wp:inline distT="0" distB="0" distL="0" distR="0" wp14:anchorId="0D1FC23E" wp14:editId="166B7F45">
+                  <wp:extent cx="5759448" cy="3841110"/>
+                  <wp:effectExtent l="0" t="0" r="0" b="6990"/>
+                  <wp:docPr id="5" name="Picture 6"/>
+                  <wp:cNvGraphicFramePr/>
+                  <a:graphic xmlns:a="http://schemas.openxmlformats.org/drawingml/2006/main">
+                    <a:graphicData uri="http://schemas.openxmlformats.org/drawingml/2006/picture">
+                      <pic:pic xmlns:pic="http://schemas.openxmlformats.org/drawingml/2006/picture">
+                        <pic:nvPicPr>
+                          <pic:cNvPr id="0" name=""/>
+                          <pic:cNvPicPr/>
+                        </pic:nvPicPr>
+                        <pic:blipFill>
+                          <a:blip r:embed="rId5"/>
+                          <a:stretch>
+                            <a:fillRect/>
+                          </a:stretch>
+                        </pic:blipFill>
+                        <pic:spPr>
+                          <a:xfrm>
+                            <a:off x="0" y="0"/>
+                            <a:ext cx="5759448" cy="3841110"/>
+                          </a:xfrm>
+                          <a:prstGeom prst="rect">
+                            <a:avLst/>
+                          </a:prstGeom>
+                          <a:noFill/>
+                          <a:ln>
+                            <a:noFill/>
+                            <a:prstDash/>
+                          </a:ln>
+                        </pic:spPr>
+                      </pic:pic>
+                    </a:graphicData>
+                  </a:graphic>
+                </wp:inline>
+              </w:drawing>
+            </w:r>
+          </w:p>
+          <w:p>
+            <w:pPr>
+              <w:pStyle w:val="BasistekstOrdina"/>
+            </w:pPr>
+          </w:p>
+          <w:p>
+            <w:pPr>
+              <w:pStyle w:val="BasistekstOrdina"/>
+            </w:pPr>
+            <w:r>
+              <w:t>Je kunt zien dat het MACD verkoopsignaal nog van ergens half juli dateert en dat sindsdien het fonds maar niet naar beneden wilde. Ik heb mij verkeken op het gedrag na het doorbreken van de steun rond de 1316. Die was veel minder heftig en veel korter dan ik had gedacht. Gisterochtend had ik mezelf nog met een kleine winst kunnen bevrijden maar  toen was ik in bespreking rond half tien, in een standup en ook daarna. Vervolgens steeg de koers alweer snel naar het slot van de vorige dag.</w:t>
+            </w:r>
+          </w:p>
+          <w:p>
+            <w:pPr>
+              <w:pStyle w:val="BasistekstOrdina"/>
+            </w:pPr>
+          </w:p>
+          <w:p>
+            <w:pPr>
+              <w:pStyle w:val="BasistekstOrdina"/>
+            </w:pPr>
+            <w:r>
+              <w:t>Ik kan hiervan leren dat ik absoluut niet kan handelen overdag. Dat ik dan een limiet verkoopopdracht had moeten inleggen en maar had moeten hopen dat op die koers de put ook werd verkocht.</w:t>
+            </w:r>
+          </w:p>
+          <w:p>
+            <w:pPr>
+              <w:pStyle w:val="BasistekstOrdina"/>
+            </w:pPr>
+          </w:p>
+          <w:p>
+            <w:pPr>
+              <w:pStyle w:val="BasistekstOrdina"/>
+            </w:pPr>
+            <w:r>
+              <w:rPr>
+                <w:b/>
+                <w:bCs/>
+              </w:rPr>
+              <w:t>Ik handel niet meer buiten signalen om en zorg voor risicobeheersing en stoploss orders.</w:t>
+            </w:r>
+            <w:r>
+              <w:t xml:space="preserve"> </w:t>
+            </w:r>
+            <w:r>
+              <w:rPr>
+                <w:b/>
+                <w:bCs/>
+              </w:rPr>
+              <w:t>Daarnaast wil ik dat het pakketje (of uitzoekwerk handmatig) mij beter ondersteunt: wat is statistisch gezien bij dit patroon de winst- en verliesverwachting</w:t>
+            </w:r>
+            <w:r>
+              <w:t>? Daarbij moet zeker ook het meer horizontale verloop worden meegenomen en het feit dat in eerdere recente situaties het (neerwaarts) doorbreken van de koers niet heeft geleid tot verkoopdruk. Onder meer te zien aan de trage wijze waarop de MACD zakt ten opzichte van recentere toppen en dalen in de candles. En natuurlijk aan de On Balance Volume indicator. Die pas nu een beetje begint te zakken sinds 31 augustus.</w:t>
+            </w:r>
+          </w:p>
+          <w:p>
+            <w:pPr>
+              <w:pStyle w:val="BasistekstOrdina"/>
+            </w:pPr>
+          </w:p>
+          <w:p>
+            <w:pPr>
+              <w:pStyle w:val="BasistekstOrdina"/>
+            </w:pPr>
+            <w:r>
+              <w:t>Uit het huidige koersverloop te zien verwacht ik dat er nog een redelijke kans is dat ook de neerwaartse weerstandslijn opwaarts wordt doorbroken binnenkort.</w:t>
+            </w:r>
+          </w:p>
+          <w:p>
+            <w:pPr>
+              <w:pStyle w:val="BasistekstOrdina"/>
+            </w:pPr>
+          </w:p>
+          <w:p>
+            <w:pPr>
+              <w:pStyle w:val="BasistekstOrdina"/>
+            </w:pPr>
+            <w:r>
+              <w:rPr>
+                <w:b/>
+                <w:bCs/>
+              </w:rPr>
+              <w:t>Graag zou ik in mijn huidige beleggingspakketje de voorbeeldportefeuille willen opslaan en qua koers willen kunnen actualiseren, daarbij ook opties willen opnemen.</w:t>
+            </w:r>
+            <w:r>
+              <w:t xml:space="preserve"> Bij die opties is het een probleem dat ik de optieprijzen niet verzamel (en dat ook zeker niet wil voor álle opties). Voor een aantal opties is de optieprijs waarop ik koop sterk verschillend van de eindedagkoersen. Het is misschien een idee om die paar opties die ik in portefeuille heb handmatig te actualiseren qua optieprijs. Misschien met daarnaast nog een in te vullen geschatte marktvolatiliteit zodat ik kan schatten.</w:t>
+            </w:r>
+          </w:p>
+          <w:p>
+            <w:pPr>
+              <w:pStyle w:val="BasistekstOrdina"/>
+            </w:pPr>
+          </w:p>
+          <w:p>
+            <w:pPr>
+              <w:pStyle w:val="BasistekstOrdina"/>
+            </w:pPr>
+            <w:r>
+              <w:t xml:space="preserve">Allemaal dingen om te kunnen blijven beleggen. Waarom wil ik dat zo graag? Voor een groot  deel omdat mij dat </w:t>
+            </w:r>
+            <w:r>
+              <w:lastRenderedPageBreak/>
+              <w:t>bezig houdt en omdat mij dat afleidt van mijn persoonlijke situatie en het verlies en de vernedering van de manier waarop Jonne mij gedumpt heeft. De ontreddering die daardoor het gevolg is werd voor een deel opgevangen door het verplaatsen van mijn aandacht naar het beleggen. Ineens had ik iets te doen wat mijn aandacht vasthield en afleidde van het enorme verdriet dat het gevolg is geweest van het vertrek van Jonne, de wijze waarop ook zijn familie mij in de steek liet en de wijze waarop Rini mij daarna vernederde.</w:t>
+            </w:r>
+          </w:p>
+          <w:p>
+            <w:pPr>
+              <w:pStyle w:val="BasistekstOrdina"/>
+            </w:pPr>
+          </w:p>
+          <w:p>
+            <w:pPr>
+              <w:pStyle w:val="BasistekstOrdina"/>
+            </w:pPr>
+            <w:r>
+              <w:t>Dat was het geld dus meer dan waard maar ik moet er een limiet aan stellen en dat doe ik nu. Ik moet zorgen dat ik niet echt ga gokken en veel geld verlies. Tot nu toe is het heel prima binnen de perken gebleven.</w:t>
+            </w:r>
+          </w:p>
+          <w:p>
+            <w:pPr>
+              <w:pStyle w:val="BasistekstOrdina"/>
+            </w:pPr>
+          </w:p>
+          <w:p>
+            <w:pPr>
+              <w:pStyle w:val="BasistekstOrdina"/>
+            </w:pPr>
+            <w:r>
+              <w:t xml:space="preserve">Een andere reden is het feit dat ik zelf een pensioenaanvulling wil opbouwen met behulp van mijn spaargeld en – straks – met de overwaarde van mijn huis zodra ik die incasseer. </w:t>
+            </w:r>
+          </w:p>
+          <w:p>
+            <w:pPr>
+              <w:pStyle w:val="BasistekstOrdina"/>
+            </w:pPr>
+          </w:p>
+          <w:p>
+            <w:pPr>
+              <w:pStyle w:val="BasistekstOrdina"/>
+            </w:pPr>
+            <w:r>
+              <w:t>Die laatste stap is onzeker. Ik weet nog steeds niet of ik het ga doen en wanneer dan. De enige zekerheid die ik heb is dat ik doorga met dit werk en deze klus zolang ik daar welkom ben. Daar stop ik hooguit over een paar jaar mee als die niet eerder stopt. In de tussentijd woon ik in een mooi en fijn huis op een plek die ik ken en die veel mogelijkheden met zich meebrengt. En, ja, veel herinneringen. Maar ik wil die herinneringen niet wegstoppen of zo. Ik wil alleen heel graag snel die nieuwe vriend. Als dat kan. Iemand die bij mij woont.</w:t>
+            </w:r>
+          </w:p>
+          <w:p>
+            <w:pPr>
+              <w:rPr>
+                <w:lang w:val="nl-NL"/>
+              </w:rPr>
+            </w:pPr>
+          </w:p>
+        </w:tc>
+      </w:tr>
+    </w:tbl>
     <w:p>
       <w:pPr>
         <w:rPr>
@@ -2578,6 +3584,28 @@
       <w:szCs w:val="26"/>
     </w:rPr>
   </w:style>
+  <w:style w:type="paragraph" w:styleId="Heading3">
+    <w:name w:val="heading 3"/>
+    <w:basedOn w:val="Normal"/>
+    <w:next w:val="Normal"/>
+    <w:link w:val="Heading3Char"/>
+    <w:uiPriority w:val="9"/>
+    <w:unhideWhenUsed/>
+    <w:qFormat/>
+    <w:rsid w:val="00E3138E"/>
+    <w:pPr>
+      <w:keepNext/>
+      <w:keepLines/>
+      <w:spacing w:before="40" w:after="0"/>
+      <w:outlineLvl w:val="2"/>
+    </w:pPr>
+    <w:rPr>
+      <w:rFonts w:asciiTheme="majorHAnsi" w:eastAsiaTheme="majorEastAsia" w:hAnsiTheme="majorHAnsi" w:cstheme="majorBidi"/>
+      <w:color w:val="1F3763" w:themeColor="accent1" w:themeShade="7F"/>
+      <w:sz w:val="24"/>
+      <w:szCs w:val="24"/>
+    </w:rPr>
+  </w:style>
   <w:style w:type="character" w:default="1" w:styleId="DefaultParagraphFont">
     <w:name w:val="Default Paragraph Font"/>
     <w:uiPriority w:val="1"/>
@@ -2659,6 +3687,38 @@
       <w:color w:val="2F5496" w:themeColor="accent1" w:themeShade="BF"/>
       <w:sz w:val="32"/>
       <w:szCs w:val="32"/>
+    </w:rPr>
+  </w:style>
+  <w:style w:type="character" w:customStyle="1" w:styleId="Heading3Char">
+    <w:name w:val="Heading 3 Char"/>
+    <w:basedOn w:val="DefaultParagraphFont"/>
+    <w:link w:val="Heading3"/>
+    <w:uiPriority w:val="9"/>
+    <w:rsid w:val="00E3138E"/>
+    <w:rPr>
+      <w:rFonts w:asciiTheme="majorHAnsi" w:eastAsiaTheme="majorEastAsia" w:hAnsiTheme="majorHAnsi" w:cstheme="majorBidi"/>
+      <w:color w:val="1F3763" w:themeColor="accent1" w:themeShade="7F"/>
+      <w:sz w:val="24"/>
+      <w:szCs w:val="24"/>
+    </w:rPr>
+  </w:style>
+  <w:style w:type="paragraph" w:customStyle="1" w:styleId="BasistekstOrdina">
+    <w:name w:val="Basistekst Ordina"/>
+    <w:rsid w:val="00E3138E"/>
+    <w:pPr>
+      <w:widowControl w:val="0"/>
+      <w:suppressAutoHyphens/>
+      <w:autoSpaceDN w:val="0"/>
+      <w:spacing w:after="0" w:line="280" w:lineRule="atLeast"/>
+      <w:textAlignment w:val="baseline"/>
+    </w:pPr>
+    <w:rPr>
+      <w:rFonts w:ascii="Roboto Light" w:eastAsia="Times New Roman" w:hAnsi="Roboto Light" w:cs="Arial"/>
+      <w:color w:val="000000"/>
+      <w:kern w:val="3"/>
+      <w:sz w:val="19"/>
+      <w:szCs w:val="18"/>
+      <w:lang w:val="nl-NL" w:eastAsia="nl-NL"/>
     </w:rPr>
   </w:style>
 </w:styles>

</xml_diff>